<commit_message>
added from WG 14 sept notes
</commit_message>
<xml_diff>
--- a/Note.docx
+++ b/Note.docx
@@ -13,7 +13,21 @@
         <w:rPr>
           <w:lang w:val="en-GB"/>
         </w:rPr>
-        <w:t xml:space="preserve">Steps of evolutionairy algorithm (lecture F, </w:t>
+        <w:t xml:space="preserve">Steps of </w:t>
+      </w:r>
+      <w:proofErr w:type="spellStart"/>
+      <w:r>
+        <w:rPr>
+          <w:lang w:val="en-GB"/>
+        </w:rPr>
+        <w:t>evolutionairy</w:t>
+      </w:r>
+      <w:proofErr w:type="spellEnd"/>
+      <w:r>
+        <w:rPr>
+          <w:lang w:val="en-GB"/>
+        </w:rPr>
+        <w:t xml:space="preserve"> algorithm (lecture F, </w:t>
       </w:r>
       <w:hyperlink r:id="rId5" w:history="1">
         <w:r>
@@ -73,17 +87,808 @@
         </w:drawing>
       </w:r>
     </w:p>
+    <w:tbl>
+      <w:tblPr>
+        <w:tblStyle w:val="TableGrid"/>
+        <w:tblW w:w="0" w:type="auto"/>
+        <w:tblLook w:val="04A0" w:firstRow="1" w:lastRow="0" w:firstColumn="1" w:lastColumn="0" w:noHBand="0" w:noVBand="1"/>
+      </w:tblPr>
+      <w:tblGrid>
+        <w:gridCol w:w="2310"/>
+        <w:gridCol w:w="2310"/>
+        <w:gridCol w:w="2311"/>
+        <w:gridCol w:w="2311"/>
+      </w:tblGrid>
+      <w:tr>
+        <w:tc>
+          <w:tcPr>
+            <w:tcW w:w="2310" w:type="dxa"/>
+          </w:tcPr>
+          <w:p>
+            <w:pPr>
+              <w:rPr>
+                <w:lang w:val="en-GB"/>
+              </w:rPr>
+            </w:pPr>
+            <w:r>
+              <w:rPr>
+                <w:lang w:val="en-GB"/>
+              </w:rPr>
+              <w:t>Representation</w:t>
+            </w:r>
+          </w:p>
+        </w:tc>
+        <w:tc>
+          <w:tcPr>
+            <w:tcW w:w="2310" w:type="dxa"/>
+          </w:tcPr>
+          <w:p>
+            <w:pPr>
+              <w:rPr>
+                <w:lang w:val="en-GB"/>
+              </w:rPr>
+            </w:pPr>
+            <w:r>
+              <w:rPr>
+                <w:lang w:val="en-GB"/>
+              </w:rPr>
+              <w:t xml:space="preserve">Use the </w:t>
+            </w:r>
+          </w:p>
+        </w:tc>
+        <w:tc>
+          <w:tcPr>
+            <w:tcW w:w="2311" w:type="dxa"/>
+          </w:tcPr>
+          <w:p/>
+        </w:tc>
+        <w:tc>
+          <w:tcPr>
+            <w:tcW w:w="2311" w:type="dxa"/>
+          </w:tcPr>
+          <w:p/>
+        </w:tc>
+      </w:tr>
+      <w:tr>
+        <w:tc>
+          <w:tcPr>
+            <w:tcW w:w="2310" w:type="dxa"/>
+          </w:tcPr>
+          <w:p>
+            <w:pPr>
+              <w:rPr>
+                <w:lang w:val="en-GB"/>
+              </w:rPr>
+            </w:pPr>
+            <w:r>
+              <w:rPr>
+                <w:lang w:val="en-GB"/>
+              </w:rPr>
+              <w:t>Recombination</w:t>
+            </w:r>
+          </w:p>
+        </w:tc>
+        <w:tc>
+          <w:tcPr>
+            <w:tcW w:w="2310" w:type="dxa"/>
+          </w:tcPr>
+          <w:p>
+            <w:pPr>
+              <w:rPr>
+                <w:lang w:val="en-GB"/>
+              </w:rPr>
+            </w:pPr>
+            <w:r>
+              <w:rPr>
+                <w:lang w:val="en-GB"/>
+              </w:rPr>
+              <w:t>Uniform cross over</w:t>
+            </w:r>
+          </w:p>
+        </w:tc>
+        <w:tc>
+          <w:tcPr>
+            <w:tcW w:w="2311" w:type="dxa"/>
+          </w:tcPr>
+          <w:p/>
+        </w:tc>
+        <w:tc>
+          <w:tcPr>
+            <w:tcW w:w="2311" w:type="dxa"/>
+          </w:tcPr>
+          <w:p/>
+        </w:tc>
+      </w:tr>
+      <w:tr>
+        <w:tc>
+          <w:tcPr>
+            <w:tcW w:w="2310" w:type="dxa"/>
+          </w:tcPr>
+          <w:p>
+            <w:pPr>
+              <w:rPr>
+                <w:lang w:val="en-GB"/>
+              </w:rPr>
+            </w:pPr>
+            <w:r>
+              <w:rPr>
+                <w:lang w:val="en-GB"/>
+              </w:rPr>
+              <w:t>Reco</w:t>
+            </w:r>
+            <w:r>
+              <w:rPr>
+                <w:lang w:val="en-GB"/>
+              </w:rPr>
+              <w:t>mbination probability</w:t>
+            </w:r>
+          </w:p>
+        </w:tc>
+        <w:tc>
+          <w:tcPr>
+            <w:tcW w:w="2310" w:type="dxa"/>
+          </w:tcPr>
+          <w:p>
+            <w:pPr>
+              <w:rPr>
+                <w:lang w:val="en-GB"/>
+              </w:rPr>
+            </w:pPr>
+            <w:r>
+              <w:rPr>
+                <w:lang w:val="en-GB"/>
+              </w:rPr>
+              <w:t>100</w:t>
+            </w:r>
+          </w:p>
+        </w:tc>
+        <w:tc>
+          <w:tcPr>
+            <w:tcW w:w="2311" w:type="dxa"/>
+          </w:tcPr>
+          <w:p/>
+        </w:tc>
+        <w:tc>
+          <w:tcPr>
+            <w:tcW w:w="2311" w:type="dxa"/>
+          </w:tcPr>
+          <w:p/>
+        </w:tc>
+      </w:tr>
+      <w:tr>
+        <w:tc>
+          <w:tcPr>
+            <w:tcW w:w="2310" w:type="dxa"/>
+          </w:tcPr>
+          <w:p>
+            <w:pPr>
+              <w:rPr>
+                <w:lang w:val="en-GB"/>
+              </w:rPr>
+            </w:pPr>
+            <w:r>
+              <w:rPr>
+                <w:lang w:val="en-GB"/>
+              </w:rPr>
+              <w:t>Mutation</w:t>
+            </w:r>
+          </w:p>
+        </w:tc>
+        <w:tc>
+          <w:tcPr>
+            <w:tcW w:w="2310" w:type="dxa"/>
+          </w:tcPr>
+          <w:p>
+            <w:pPr>
+              <w:rPr>
+                <w:lang w:val="en-GB"/>
+              </w:rPr>
+            </w:pPr>
+            <w:r>
+              <w:rPr>
+                <w:lang w:val="en-GB"/>
+              </w:rPr>
+              <w:t>Swap</w:t>
+            </w:r>
+          </w:p>
+        </w:tc>
+        <w:tc>
+          <w:tcPr>
+            <w:tcW w:w="2311" w:type="dxa"/>
+          </w:tcPr>
+          <w:p/>
+        </w:tc>
+        <w:tc>
+          <w:tcPr>
+            <w:tcW w:w="2311" w:type="dxa"/>
+          </w:tcPr>
+          <w:p/>
+        </w:tc>
+      </w:tr>
+      <w:tr>
+        <w:tc>
+          <w:tcPr>
+            <w:tcW w:w="2310" w:type="dxa"/>
+          </w:tcPr>
+          <w:p>
+            <w:pPr>
+              <w:rPr>
+                <w:lang w:val="en-GB"/>
+              </w:rPr>
+            </w:pPr>
+            <w:r>
+              <w:rPr>
+                <w:lang w:val="en-GB"/>
+              </w:rPr>
+              <w:t>Mutation probability</w:t>
+            </w:r>
+          </w:p>
+        </w:tc>
+        <w:tc>
+          <w:tcPr>
+            <w:tcW w:w="2310" w:type="dxa"/>
+          </w:tcPr>
+          <w:p>
+            <w:pPr>
+              <w:rPr>
+                <w:lang w:val="en-GB"/>
+              </w:rPr>
+            </w:pPr>
+            <w:r>
+              <w:rPr>
+                <w:lang w:val="en-GB"/>
+              </w:rPr>
+              <w:t>5</w:t>
+            </w:r>
+          </w:p>
+        </w:tc>
+        <w:tc>
+          <w:tcPr>
+            <w:tcW w:w="2311" w:type="dxa"/>
+          </w:tcPr>
+          <w:p/>
+        </w:tc>
+        <w:tc>
+          <w:tcPr>
+            <w:tcW w:w="2311" w:type="dxa"/>
+          </w:tcPr>
+          <w:p/>
+        </w:tc>
+      </w:tr>
+      <w:tr>
+        <w:tc>
+          <w:tcPr>
+            <w:tcW w:w="2310" w:type="dxa"/>
+          </w:tcPr>
+          <w:p>
+            <w:pPr>
+              <w:rPr>
+                <w:lang w:val="en-GB"/>
+              </w:rPr>
+            </w:pPr>
+            <w:r>
+              <w:rPr>
+                <w:lang w:val="en-GB"/>
+              </w:rPr>
+              <w:t>Parent selection</w:t>
+            </w:r>
+          </w:p>
+        </w:tc>
+        <w:tc>
+          <w:tcPr>
+            <w:tcW w:w="2310" w:type="dxa"/>
+          </w:tcPr>
+          <w:p>
+            <w:pPr>
+              <w:rPr>
+                <w:lang w:val="en-GB"/>
+              </w:rPr>
+            </w:pPr>
+            <w:r>
+              <w:rPr>
+                <w:lang w:val="en-GB"/>
+              </w:rPr>
+              <w:t>Tournament algo</w:t>
+            </w:r>
+          </w:p>
+        </w:tc>
+        <w:tc>
+          <w:tcPr>
+            <w:tcW w:w="2311" w:type="dxa"/>
+          </w:tcPr>
+          <w:p/>
+        </w:tc>
+        <w:tc>
+          <w:tcPr>
+            <w:tcW w:w="2311" w:type="dxa"/>
+          </w:tcPr>
+          <w:p/>
+        </w:tc>
+      </w:tr>
+      <w:tr>
+        <w:tc>
+          <w:tcPr>
+            <w:tcW w:w="2310" w:type="dxa"/>
+          </w:tcPr>
+          <w:p>
+            <w:pPr>
+              <w:rPr>
+                <w:lang w:val="en-GB"/>
+              </w:rPr>
+            </w:pPr>
+            <w:r>
+              <w:rPr>
+                <w:lang w:val="en-GB"/>
+              </w:rPr>
+              <w:t>Survival selection</w:t>
+            </w:r>
+          </w:p>
+        </w:tc>
+        <w:tc>
+          <w:tcPr>
+            <w:tcW w:w="2310" w:type="dxa"/>
+          </w:tcPr>
+          <w:p>
+            <w:pPr>
+              <w:rPr>
+                <w:lang w:val="en-GB"/>
+              </w:rPr>
+            </w:pPr>
+            <w:r>
+              <w:rPr>
+                <w:lang w:val="en-GB"/>
+              </w:rPr>
+              <w:t>Replace worst</w:t>
+            </w:r>
+          </w:p>
+        </w:tc>
+        <w:tc>
+          <w:tcPr>
+            <w:tcW w:w="2311" w:type="dxa"/>
+          </w:tcPr>
+          <w:p/>
+        </w:tc>
+        <w:tc>
+          <w:tcPr>
+            <w:tcW w:w="2311" w:type="dxa"/>
+          </w:tcPr>
+          <w:p/>
+        </w:tc>
+      </w:tr>
+      <w:tr>
+        <w:tc>
+          <w:tcPr>
+            <w:tcW w:w="2310" w:type="dxa"/>
+          </w:tcPr>
+          <w:p>
+            <w:pPr>
+              <w:rPr>
+                <w:lang w:val="en-GB"/>
+              </w:rPr>
+            </w:pPr>
+            <w:r>
+              <w:rPr>
+                <w:lang w:val="en-GB"/>
+              </w:rPr>
+              <w:t>Number offspring</w:t>
+            </w:r>
+          </w:p>
+        </w:tc>
+        <w:tc>
+          <w:tcPr>
+            <w:tcW w:w="2310" w:type="dxa"/>
+          </w:tcPr>
+          <w:p>
+            <w:pPr>
+              <w:rPr>
+                <w:lang w:val="en-GB"/>
+              </w:rPr>
+            </w:pPr>
+            <w:r>
+              <w:rPr>
+                <w:lang w:val="en-GB"/>
+              </w:rPr>
+              <w:t>2</w:t>
+            </w:r>
+          </w:p>
+        </w:tc>
+        <w:tc>
+          <w:tcPr>
+            <w:tcW w:w="2311" w:type="dxa"/>
+          </w:tcPr>
+          <w:p/>
+        </w:tc>
+        <w:tc>
+          <w:tcPr>
+            <w:tcW w:w="2311" w:type="dxa"/>
+          </w:tcPr>
+          <w:p/>
+        </w:tc>
+      </w:tr>
+      <w:tr>
+        <w:tc>
+          <w:tcPr>
+            <w:tcW w:w="2310" w:type="dxa"/>
+          </w:tcPr>
+          <w:p>
+            <w:pPr>
+              <w:rPr>
+                <w:lang w:val="en-GB"/>
+              </w:rPr>
+            </w:pPr>
+            <w:r>
+              <w:rPr>
+                <w:lang w:val="en-GB"/>
+              </w:rPr>
+              <w:t>Initialisation</w:t>
+            </w:r>
+          </w:p>
+        </w:tc>
+        <w:tc>
+          <w:tcPr>
+            <w:tcW w:w="2310" w:type="dxa"/>
+          </w:tcPr>
+          <w:p>
+            <w:pPr>
+              <w:rPr>
+                <w:lang w:val="en-GB"/>
+              </w:rPr>
+            </w:pPr>
+            <w:r>
+              <w:rPr>
+                <w:lang w:val="en-GB"/>
+              </w:rPr>
+              <w:t>Random</w:t>
+            </w:r>
+          </w:p>
+        </w:tc>
+        <w:tc>
+          <w:tcPr>
+            <w:tcW w:w="2311" w:type="dxa"/>
+          </w:tcPr>
+          <w:p/>
+        </w:tc>
+        <w:tc>
+          <w:tcPr>
+            <w:tcW w:w="2311" w:type="dxa"/>
+          </w:tcPr>
+          <w:p/>
+        </w:tc>
+      </w:tr>
+      <w:tr>
+        <w:tc>
+          <w:tcPr>
+            <w:tcW w:w="2310" w:type="dxa"/>
+          </w:tcPr>
+          <w:p>
+            <w:pPr>
+              <w:rPr>
+                <w:lang w:val="en-GB"/>
+              </w:rPr>
+            </w:pPr>
+            <w:r>
+              <w:rPr>
+                <w:lang w:val="en-GB"/>
+              </w:rPr>
+              <w:t>Termination</w:t>
+            </w:r>
+          </w:p>
+        </w:tc>
+        <w:tc>
+          <w:tcPr>
+            <w:tcW w:w="2310" w:type="dxa"/>
+          </w:tcPr>
+          <w:p>
+            <w:pPr>
+              <w:rPr>
+                <w:lang w:val="en-GB"/>
+              </w:rPr>
+            </w:pPr>
+            <w:r>
+              <w:rPr>
+                <w:lang w:val="en-GB"/>
+              </w:rPr>
+              <w:t>Solution or 100</w:t>
+            </w:r>
+            <w:r>
+              <w:rPr>
+                <w:lang w:val="en-GB"/>
+              </w:rPr>
+              <w:t xml:space="preserve">00 </w:t>
+            </w:r>
+            <w:r>
+              <w:rPr>
+                <w:lang w:val="en-GB"/>
+              </w:rPr>
+              <w:t>iterations</w:t>
+            </w:r>
+          </w:p>
+        </w:tc>
+        <w:tc>
+          <w:tcPr>
+            <w:tcW w:w="2311" w:type="dxa"/>
+          </w:tcPr>
+          <w:p/>
+        </w:tc>
+        <w:tc>
+          <w:tcPr>
+            <w:tcW w:w="2311" w:type="dxa"/>
+          </w:tcPr>
+          <w:p/>
+        </w:tc>
+      </w:tr>
+      <w:tr>
+        <w:tc>
+          <w:tcPr>
+            <w:tcW w:w="2310" w:type="dxa"/>
+          </w:tcPr>
+          <w:p>
+            <w:pPr>
+              <w:rPr>
+                <w:lang w:val="en-GB"/>
+              </w:rPr>
+            </w:pPr>
+            <w:r>
+              <w:rPr>
+                <w:lang w:val="en-GB"/>
+              </w:rPr>
+              <w:t>Fitness function</w:t>
+            </w:r>
+          </w:p>
+        </w:tc>
+        <w:tc>
+          <w:tcPr>
+            <w:tcW w:w="2310" w:type="dxa"/>
+          </w:tcPr>
+          <w:p>
+            <w:pPr>
+              <w:rPr>
+                <w:lang w:val="nl-NL"/>
+              </w:rPr>
+            </w:pPr>
+            <w:r>
+              <w:rPr>
+                <w:lang w:val="nl-NL"/>
+              </w:rPr>
+              <w:t>Gamma * (1</w:t>
+            </w:r>
+            <w:r>
+              <w:rPr>
+                <w:lang w:val="nl-NL"/>
+              </w:rPr>
+              <w:t>00</w:t>
+            </w:r>
+            <w:r>
+              <w:rPr>
+                <w:lang w:val="nl-NL"/>
+              </w:rPr>
+              <w:t>-e</w:t>
+            </w:r>
+            <w:r>
+              <w:rPr>
+                <w:lang w:val="nl-NL"/>
+              </w:rPr>
+              <w:t xml:space="preserve">(e) + </w:t>
+            </w:r>
+            <w:proofErr w:type="spellStart"/>
+            <w:r>
+              <w:rPr>
+                <w:lang w:val="nl-NL"/>
+              </w:rPr>
+              <w:t>alpha</w:t>
+            </w:r>
+            <w:proofErr w:type="spellEnd"/>
+            <w:r>
+              <w:rPr>
+                <w:lang w:val="nl-NL"/>
+              </w:rPr>
+              <w:t xml:space="preserve"> * e(</w:t>
+            </w:r>
+            <w:r>
+              <w:rPr>
+                <w:lang w:val="nl-NL"/>
+              </w:rPr>
+              <w:t>p) – log(t)</w:t>
+            </w:r>
+          </w:p>
+        </w:tc>
+        <w:tc>
+          <w:tcPr>
+            <w:tcW w:w="2311" w:type="dxa"/>
+          </w:tcPr>
+          <w:p/>
+        </w:tc>
+        <w:tc>
+          <w:tcPr>
+            <w:tcW w:w="2311" w:type="dxa"/>
+          </w:tcPr>
+          <w:p/>
+        </w:tc>
+      </w:tr>
+      <w:tr>
+        <w:tc>
+          <w:tcPr>
+            <w:tcW w:w="2310" w:type="dxa"/>
+          </w:tcPr>
+          <w:p>
+            <w:pPr>
+              <w:rPr>
+                <w:lang w:val="en-GB"/>
+              </w:rPr>
+            </w:pPr>
+            <w:r>
+              <w:rPr>
+                <w:lang w:val="en-GB"/>
+              </w:rPr>
+              <w:t>Amount of Niches</w:t>
+            </w:r>
+          </w:p>
+        </w:tc>
+        <w:tc>
+          <w:tcPr>
+            <w:tcW w:w="2310" w:type="dxa"/>
+          </w:tcPr>
+          <w:p>
+            <w:pPr>
+              <w:rPr>
+                <w:lang w:val="en-GB"/>
+              </w:rPr>
+            </w:pPr>
+            <w:r>
+              <w:rPr>
+                <w:lang w:val="en-GB"/>
+              </w:rPr>
+              <w:t>4</w:t>
+            </w:r>
+          </w:p>
+        </w:tc>
+        <w:tc>
+          <w:tcPr>
+            <w:tcW w:w="2311" w:type="dxa"/>
+          </w:tcPr>
+          <w:p/>
+        </w:tc>
+        <w:tc>
+          <w:tcPr>
+            <w:tcW w:w="2311" w:type="dxa"/>
+          </w:tcPr>
+          <w:p/>
+        </w:tc>
+      </w:tr>
+    </w:tbl>
     <w:p/>
     <w:p>
       <w:pPr>
-        <w:rPr>
-          <w:lang w:val="en-GB"/>
-        </w:rPr>
-      </w:pPr>
-      <w:r>
-        <w:rPr>
-          <w:lang w:val="en-GB"/>
-        </w:rPr>
+        <w:pStyle w:val="ListParagraph"/>
+        <w:numPr>
+          <w:ilvl w:val="0"/>
+          <w:numId w:val="3"/>
+        </w:numPr>
+      </w:pPr>
+      <w:r>
+        <w:rPr>
+          <w:lang w:val="en-GB"/>
+        </w:rPr>
+        <w:t>More kids</w:t>
+      </w:r>
+    </w:p>
+    <w:p>
+      <w:pPr>
+        <w:pStyle w:val="ListParagraph"/>
+        <w:numPr>
+          <w:ilvl w:val="0"/>
+          <w:numId w:val="3"/>
+        </w:numPr>
+      </w:pPr>
+      <w:r>
+        <w:rPr>
+          <w:lang w:val="en-GB"/>
+        </w:rPr>
+        <w:t>Different crossover</w:t>
+      </w:r>
+    </w:p>
+    <w:p>
+      <w:pPr>
+        <w:pStyle w:val="ListParagraph"/>
+        <w:numPr>
+          <w:ilvl w:val="0"/>
+          <w:numId w:val="3"/>
+        </w:numPr>
+      </w:pPr>
+      <w:proofErr w:type="spellStart"/>
+      <w:r>
+        <w:rPr>
+          <w:lang w:val="en-GB"/>
+        </w:rPr>
+        <w:t>Eliteism</w:t>
+      </w:r>
+      <w:proofErr w:type="spellEnd"/>
+    </w:p>
+    <w:p>
+      <w:pPr>
+        <w:pStyle w:val="ListParagraph"/>
+        <w:numPr>
+          <w:ilvl w:val="0"/>
+          <w:numId w:val="3"/>
+        </w:numPr>
+      </w:pPr>
+      <w:r>
+        <w:rPr>
+          <w:lang w:val="en-GB"/>
+        </w:rPr>
+        <w:t>Different mutation strategies</w:t>
+      </w:r>
+    </w:p>
+    <w:p>
+      <w:pPr>
+        <w:pStyle w:val="ListParagraph"/>
+        <w:numPr>
+          <w:ilvl w:val="0"/>
+          <w:numId w:val="3"/>
+        </w:numPr>
+      </w:pPr>
+      <w:r>
+        <w:rPr>
+          <w:lang w:val="en-GB"/>
+        </w:rPr>
+        <w:t>Pervasion of incest</w:t>
+      </w:r>
+      <w:r>
+        <w:rPr>
+          <w:lang w:val="en-GB"/>
+        </w:rPr>
+        <w:t xml:space="preserve"> (</w:t>
+      </w:r>
+      <w:r>
+        <w:rPr>
+          <w:lang w:val="en-GB"/>
+        </w:rPr>
+        <w:t>measure of similarity)</w:t>
+      </w:r>
+    </w:p>
+    <w:p>
+      <w:pPr>
+        <w:pStyle w:val="ListParagraph"/>
+        <w:numPr>
+          <w:ilvl w:val="0"/>
+          <w:numId w:val="3"/>
+        </w:numPr>
+      </w:pPr>
+      <w:proofErr w:type="spellStart"/>
+      <w:r>
+        <w:rPr>
+          <w:lang w:val="en-GB"/>
+        </w:rPr>
+        <w:t>Initiaize</w:t>
+      </w:r>
+      <w:proofErr w:type="spellEnd"/>
+      <w:r>
+        <w:rPr>
+          <w:lang w:val="en-GB"/>
+        </w:rPr>
+        <w:t xml:space="preserve"> </w:t>
+      </w:r>
+      <w:r>
+        <w:rPr>
+          <w:lang w:val="en-GB"/>
+        </w:rPr>
+        <w:t>random (if we want to fix other variables or random if we want more variability)</w:t>
+      </w:r>
+    </w:p>
+    <w:p/>
+    <w:p/>
+    <w:p/>
+    <w:p>
+      <w:pPr>
+        <w:rPr>
+          <w:lang w:val="en-GB"/>
+        </w:rPr>
+      </w:pPr>
+      <w:r>
+        <w:rPr>
+          <w:lang w:val="en-GB"/>
+        </w:rPr>
+        <w:lastRenderedPageBreak/>
         <w:t>Ideas of methods to use:</w:t>
       </w:r>
     </w:p>
@@ -116,6 +921,7 @@
           <w:lang w:val="en-GB"/>
         </w:rPr>
       </w:pPr>
+      <w:proofErr w:type="spellStart"/>
       <w:r>
         <w:rPr>
           <w:lang w:val="en-GB"/>
@@ -128,6 +934,21 @@
         </w:rPr>
         <w:t>amarcism</w:t>
       </w:r>
+      <w:proofErr w:type="spellEnd"/>
+      <w:r>
+        <w:rPr>
+          <w:lang w:val="en-GB"/>
+        </w:rPr>
+        <w:br/>
+      </w:r>
+    </w:p>
+    <w:p>
+      <w:pPr>
+        <w:ind w:left="360"/>
+        <w:rPr>
+          <w:lang w:val="en-GB"/>
+        </w:rPr>
+      </w:pPr>
     </w:p>
     <w:p>
       <w:pPr>
@@ -186,6 +1007,119 @@
 <file path=word/numbering.xml><?xml version="1.0" encoding="utf-8"?>
 <w:numbering xmlns:wpc="http://schemas.microsoft.com/office/word/2010/wordprocessingCanvas" xmlns:cx="http://schemas.microsoft.com/office/drawing/2014/chartex" xmlns:cx1="http://schemas.microsoft.com/office/drawing/2015/9/8/chartex" xmlns:cx2="http://schemas.microsoft.com/office/drawing/2015/10/21/chartex" xmlns:cx3="http://schemas.microsoft.com/office/drawing/2016/5/9/chartex" xmlns:cx4="http://schemas.microsoft.com/office/drawing/2016/5/10/chartex" xmlns:cx5="http://schemas.microsoft.com/office/drawing/2016/5/11/chartex" xmlns:cx6="http://schemas.microsoft.com/office/drawing/2016/5/12/chartex" xmlns:cx7="http://schemas.microsoft.com/office/drawing/2016/5/13/chartex" xmlns:cx8="http://schemas.microsoft.com/office/drawing/2016/5/14/chartex" xmlns:mc="http://schemas.openxmlformats.org/markup-compatibility/2006" xmlns:aink="http://schemas.microsoft.com/office/drawing/2016/ink" xmlns:am3d="http://schemas.microsoft.com/office/drawing/2017/model3d" xmlns:o="urn:schemas-microsoft-com:office:office" xmlns:oel="http://schemas.microsoft.com/office/2019/extlst" xmlns:r="http://schemas.openxmlformats.org/officeDocument/2006/relationships" xmlns:m="http://schemas.openxmlformats.org/officeDocument/2006/math" xmlns:v="urn:schemas-microsoft-com:vml" xmlns:wp14="http://schemas.microsoft.com/office/word/2010/wordprocessingDrawing" xmlns:wp="http://schemas.openxmlformats.org/drawingml/2006/wordprocessingDrawing" xmlns:w10="urn:schemas-microsoft-com:office:word" xmlns:w="http://schemas.openxmlformats.org/wordprocessingml/2006/main" xmlns:w14="http://schemas.microsoft.com/office/word/2010/wordml" xmlns:w15="http://schemas.microsoft.com/office/word/2012/wordml" xmlns:w16cex="http://schemas.microsoft.com/office/word/2018/wordml/cex" xmlns:w16cid="http://schemas.microsoft.com/office/word/2016/wordml/cid" xmlns:w16="http://schemas.microsoft.com/office/word/2018/wordml" xmlns:w16sdtdh="http://schemas.microsoft.com/office/word/2020/wordml/sdtdatahash" xmlns:w16se="http://schemas.microsoft.com/office/word/2015/wordml/symex" xmlns:wpg="http://schemas.microsoft.com/office/word/2010/wordprocessingGroup" xmlns:wpi="http://schemas.microsoft.com/office/word/2010/wordprocessingInk" xmlns:wne="http://schemas.microsoft.com/office/word/2006/wordml" xmlns:wps="http://schemas.microsoft.com/office/word/2010/wordprocessingShape" mc:Ignorable="w14 w15 w16se w16cid w16 w16cex w16sdtdh wp14">
   <w:abstractNum w:abstractNumId="0" w15:restartNumberingAfterBreak="0">
+    <w:nsid w:val="0BBF42B9"/>
+    <w:multiLevelType w:val="hybridMultilevel"/>
+    <w:tmpl w:val="E7EE369C"/>
+    <w:lvl w:ilvl="0" w:tplc="20000001">
+      <w:start w:val="1"/>
+      <w:numFmt w:val="bullet"/>
+      <w:lvlText w:val=""/>
+      <w:lvlJc w:val="left"/>
+      <w:pPr>
+        <w:ind w:left="720" w:hanging="360"/>
+      </w:pPr>
+      <w:rPr>
+        <w:rFonts w:ascii="Symbol" w:hAnsi="Symbol" w:hint="default"/>
+      </w:rPr>
+    </w:lvl>
+    <w:lvl w:ilvl="1" w:tplc="20000003" w:tentative="1">
+      <w:start w:val="1"/>
+      <w:numFmt w:val="bullet"/>
+      <w:lvlText w:val="o"/>
+      <w:lvlJc w:val="left"/>
+      <w:pPr>
+        <w:ind w:left="1440" w:hanging="360"/>
+      </w:pPr>
+      <w:rPr>
+        <w:rFonts w:ascii="Courier New" w:hAnsi="Courier New" w:cs="Courier New" w:hint="default"/>
+      </w:rPr>
+    </w:lvl>
+    <w:lvl w:ilvl="2" w:tplc="20000005" w:tentative="1">
+      <w:start w:val="1"/>
+      <w:numFmt w:val="bullet"/>
+      <w:lvlText w:val=""/>
+      <w:lvlJc w:val="left"/>
+      <w:pPr>
+        <w:ind w:left="2160" w:hanging="360"/>
+      </w:pPr>
+      <w:rPr>
+        <w:rFonts w:ascii="Wingdings" w:hAnsi="Wingdings" w:hint="default"/>
+      </w:rPr>
+    </w:lvl>
+    <w:lvl w:ilvl="3" w:tplc="20000001" w:tentative="1">
+      <w:start w:val="1"/>
+      <w:numFmt w:val="bullet"/>
+      <w:lvlText w:val=""/>
+      <w:lvlJc w:val="left"/>
+      <w:pPr>
+        <w:ind w:left="2880" w:hanging="360"/>
+      </w:pPr>
+      <w:rPr>
+        <w:rFonts w:ascii="Symbol" w:hAnsi="Symbol" w:hint="default"/>
+      </w:rPr>
+    </w:lvl>
+    <w:lvl w:ilvl="4" w:tplc="20000003" w:tentative="1">
+      <w:start w:val="1"/>
+      <w:numFmt w:val="bullet"/>
+      <w:lvlText w:val="o"/>
+      <w:lvlJc w:val="left"/>
+      <w:pPr>
+        <w:ind w:left="3600" w:hanging="360"/>
+      </w:pPr>
+      <w:rPr>
+        <w:rFonts w:ascii="Courier New" w:hAnsi="Courier New" w:cs="Courier New" w:hint="default"/>
+      </w:rPr>
+    </w:lvl>
+    <w:lvl w:ilvl="5" w:tplc="20000005" w:tentative="1">
+      <w:start w:val="1"/>
+      <w:numFmt w:val="bullet"/>
+      <w:lvlText w:val=""/>
+      <w:lvlJc w:val="left"/>
+      <w:pPr>
+        <w:ind w:left="4320" w:hanging="360"/>
+      </w:pPr>
+      <w:rPr>
+        <w:rFonts w:ascii="Wingdings" w:hAnsi="Wingdings" w:hint="default"/>
+      </w:rPr>
+    </w:lvl>
+    <w:lvl w:ilvl="6" w:tplc="20000001" w:tentative="1">
+      <w:start w:val="1"/>
+      <w:numFmt w:val="bullet"/>
+      <w:lvlText w:val=""/>
+      <w:lvlJc w:val="left"/>
+      <w:pPr>
+        <w:ind w:left="5040" w:hanging="360"/>
+      </w:pPr>
+      <w:rPr>
+        <w:rFonts w:ascii="Symbol" w:hAnsi="Symbol" w:hint="default"/>
+      </w:rPr>
+    </w:lvl>
+    <w:lvl w:ilvl="7" w:tplc="20000003" w:tentative="1">
+      <w:start w:val="1"/>
+      <w:numFmt w:val="bullet"/>
+      <w:lvlText w:val="o"/>
+      <w:lvlJc w:val="left"/>
+      <w:pPr>
+        <w:ind w:left="5760" w:hanging="360"/>
+      </w:pPr>
+      <w:rPr>
+        <w:rFonts w:ascii="Courier New" w:hAnsi="Courier New" w:cs="Courier New" w:hint="default"/>
+      </w:rPr>
+    </w:lvl>
+    <w:lvl w:ilvl="8" w:tplc="20000005" w:tentative="1">
+      <w:start w:val="1"/>
+      <w:numFmt w:val="bullet"/>
+      <w:lvlText w:val=""/>
+      <w:lvlJc w:val="left"/>
+      <w:pPr>
+        <w:ind w:left="6480" w:hanging="360"/>
+      </w:pPr>
+      <w:rPr>
+        <w:rFonts w:ascii="Wingdings" w:hAnsi="Wingdings" w:hint="default"/>
+      </w:rPr>
+    </w:lvl>
+  </w:abstractNum>
+  <w:abstractNum w:abstractNumId="1" w15:restartNumberingAfterBreak="0">
     <w:nsid w:val="3BED4362"/>
     <w:multiLevelType w:val="hybridMultilevel"/>
     <w:tmpl w:val="9AF2E12A"/>
@@ -298,7 +1232,7 @@
       </w:rPr>
     </w:lvl>
   </w:abstractNum>
-  <w:abstractNum w:abstractNumId="1" w15:restartNumberingAfterBreak="0">
+  <w:abstractNum w:abstractNumId="2" w15:restartNumberingAfterBreak="0">
     <w:nsid w:val="4F571524"/>
     <w:multiLevelType w:val="hybridMultilevel"/>
     <w:tmpl w:val="3EC6AB02"/>
@@ -411,9 +1345,12 @@
     </w:lvl>
   </w:abstractNum>
   <w:num w:numId="1" w16cid:durableId="1568952010">
+    <w:abstractNumId w:val="2"/>
+  </w:num>
+  <w:num w:numId="2" w16cid:durableId="1065371260">
     <w:abstractNumId w:val="1"/>
   </w:num>
-  <w:num w:numId="2" w16cid:durableId="1065371260">
+  <w:num w:numId="3" w16cid:durableId="1973747978">
     <w:abstractNumId w:val="0"/>
   </w:num>
 </w:numbering>
@@ -882,6 +1819,25 @@
       <w:contextualSpacing/>
     </w:pPr>
   </w:style>
+  <w:style w:type="table" w:styleId="TableGrid">
+    <w:name w:val="Table Grid"/>
+    <w:basedOn w:val="TableNormal"/>
+    <w:uiPriority w:val="39"/>
+    <w:rsid w:val="006475EA"/>
+    <w:pPr>
+      <w:spacing w:after="0" w:line="240" w:lineRule="auto"/>
+    </w:pPr>
+    <w:tblPr>
+      <w:tblBorders>
+        <w:top w:val="single" w:sz="4" w:space="0" w:color="auto"/>
+        <w:left w:val="single" w:sz="4" w:space="0" w:color="auto"/>
+        <w:bottom w:val="single" w:sz="4" w:space="0" w:color="auto"/>
+        <w:right w:val="single" w:sz="4" w:space="0" w:color="auto"/>
+        <w:insideH w:val="single" w:sz="4" w:space="0" w:color="auto"/>
+        <w:insideV w:val="single" w:sz="4" w:space="0" w:color="auto"/>
+      </w:tblBorders>
+    </w:tblPr>
+  </w:style>
 </w:styles>
 </file>
 

</xml_diff>